<commit_message>
Correction + commentaire classification
</commit_message>
<xml_diff>
--- a/Approche.docx
+++ b/Approche.docx
@@ -15,6 +15,28 @@
         </w:rPr>
         <w:t>Classification problem</w:t>
       </w:r>
+    </w:p>
+    <w:p>
+      <w:pPr>
+        <w:rPr>
+          <w:lang w:val="fr-FR"/>
+        </w:rPr>
+      </w:pPr>
+    </w:p>
+    <w:p>
+      <w:pPr>
+        <w:rPr>
+          <w:lang w:val="fr-FR"/>
+        </w:rPr>
+      </w:pPr>
+      <w:r>
+        <w:rPr>
+          <w:lang w:val="fr-FR"/>
+        </w:rPr>
+        <w:t>Standardize/Normalize data</w:t>
+      </w:r>
+      <w:bookmarkStart w:id="0" w:name="_GoBack"/>
+      <w:bookmarkEnd w:id="0"/>
     </w:p>
     <w:p>
       <w:pPr>
@@ -268,8 +290,6 @@
         </w:rPr>
         <w:t>Test XGboost</w:t>
       </w:r>
-      <w:bookmarkStart w:id="0" w:name="_GoBack"/>
-      <w:bookmarkEnd w:id="0"/>
     </w:p>
     <w:p>
       <w:pPr>

</xml_diff>